<commit_message>
debut du round dans manin
</commit_message>
<xml_diff>
--- a/Rapport.docx
+++ b/Rapport.docx
@@ -5602,15 +5602,57 @@
           <w:szCs w:val="26"/>
           <w:lang w:val="fr-FR"/>
         </w:rPr>
-        <w:t xml:space="preserve"> (int de 1 à 30) :</w:t>
-      </w:r>
-      <w:r>
-        <w:rPr>
-          <w:sz w:val="26"/>
-          <w:szCs w:val="26"/>
-          <w:lang w:val="fr-FR"/>
-        </w:rPr>
-        <w:t xml:space="preserve"> le niveau du professeur. Chaque professeur commence la partie au niveau 1 avec un maximum de 30. Faire disparaitre un élève augment le niveau de 1</w:t>
+        <w:t xml:space="preserve"> (int de 1 à</w:t>
+      </w:r>
+      <w:proofErr w:type="gramStart"/>
+      <w:r>
+        <w:rPr>
+          <w:sz w:val="26"/>
+          <w:szCs w:val="26"/>
+          <w:lang w:val="fr-FR"/>
+        </w:rPr>
+        <w:t xml:space="preserve"> </w:t>
+      </w:r>
+      <w:r>
+        <w:rPr>
+          <w:sz w:val="26"/>
+          <w:szCs w:val="26"/>
+          <w:lang w:val="fr-FR"/>
+        </w:rPr>
+        <w:t>..</w:t>
+      </w:r>
+      <w:proofErr w:type="gramEnd"/>
+      <w:r>
+        <w:rPr>
+          <w:sz w:val="26"/>
+          <w:szCs w:val="26"/>
+          <w:lang w:val="fr-FR"/>
+        </w:rPr>
+        <w:t>) :</w:t>
+      </w:r>
+      <w:r>
+        <w:rPr>
+          <w:sz w:val="26"/>
+          <w:szCs w:val="26"/>
+          <w:lang w:val="fr-FR"/>
+        </w:rPr>
+        <w:t xml:space="preserve"> le niveau du professeur. Chaque professeur commence la partie au niveau </w:t>
+      </w:r>
+      <w:r>
+        <w:rPr>
+          <w:sz w:val="26"/>
+          <w:szCs w:val="26"/>
+          <w:lang w:val="fr-FR"/>
+        </w:rPr>
+        <w:t>1</w:t>
+      </w:r>
+      <w:r>
+        <w:rPr>
+          <w:sz w:val="26"/>
+          <w:szCs w:val="26"/>
+          <w:lang w:val="fr-FR"/>
+        </w:rPr>
+        <w:t>. Faire disparaitre un élève augment le niveau de 1</w:t>
       </w:r>
       <w:r>
         <w:rPr>
@@ -6859,7 +6901,98 @@
           <w:szCs w:val="26"/>
           <w:lang w:val="fr-FR"/>
         </w:rPr>
-        <w:t xml:space="preserve">Les élèves apparaissent à des points prédéfinis de la carte au début de chaque tour. Le nombre et le type d’élève qui apparaissent dépend du niveau des joueurs. On regardera le niveau du joueur ayant le plus au niveau. Plus ce niveau est élevé, plus les élèves apparaitront nombreux et forts. </w:t>
+        <w:t xml:space="preserve">Les élèves apparaissent à des points prédéfinis de la carte au début de chaque tour. Le nombre et le type d’élève qui apparaissent dépend du niveau des joueurs. On regardera le niveau du joueur ayant le plus au niveau. </w:t>
+      </w:r>
+      <w:r>
+        <w:rPr>
+          <w:sz w:val="26"/>
+          <w:szCs w:val="26"/>
+          <w:lang w:val="fr-FR"/>
+        </w:rPr>
+        <w:t xml:space="preserve">Si </w:t>
+      </w:r>
+      <w:r>
+        <w:rPr>
+          <w:sz w:val="26"/>
+          <w:szCs w:val="26"/>
+          <w:lang w:val="fr-FR"/>
+        </w:rPr>
+        <w:t xml:space="preserve">celui-ci a un niveau comprit entre 1 et 7, alors un seul élève apparait par </w:t>
+      </w:r>
+      <w:r>
+        <w:rPr>
+          <w:sz w:val="26"/>
+          <w:szCs w:val="26"/>
+        </w:rPr>
+        <w:t>spawn</w:t>
+      </w:r>
+      <w:r>
+        <w:rPr>
+          <w:sz w:val="26"/>
+          <w:szCs w:val="26"/>
+          <w:lang w:val="fr-FR"/>
+        </w:rPr>
+        <w:t xml:space="preserve">. Entre 8 et 15, 2 élèves par </w:t>
+      </w:r>
+      <w:r>
+        <w:rPr>
+          <w:sz w:val="26"/>
+          <w:szCs w:val="26"/>
+        </w:rPr>
+        <w:t>spawn</w:t>
+      </w:r>
+      <w:r>
+        <w:rPr>
+          <w:sz w:val="26"/>
+          <w:szCs w:val="26"/>
+        </w:rPr>
+        <w:t xml:space="preserve">. </w:t>
+      </w:r>
+      <w:r>
+        <w:rPr>
+          <w:sz w:val="26"/>
+          <w:szCs w:val="26"/>
+          <w:lang w:val="fr-FR"/>
+        </w:rPr>
+        <w:t xml:space="preserve">Entre 16 et 29, 3 élèves par </w:t>
+      </w:r>
+      <w:r>
+        <w:rPr>
+          <w:sz w:val="26"/>
+          <w:szCs w:val="26"/>
+        </w:rPr>
+        <w:t>spawn</w:t>
+      </w:r>
+      <w:r>
+        <w:rPr>
+          <w:sz w:val="26"/>
+          <w:szCs w:val="26"/>
+          <w:lang w:val="fr-FR"/>
+        </w:rPr>
+        <w:t>. Au niveau 30</w:t>
+      </w:r>
+      <w:r>
+        <w:rPr>
+          <w:sz w:val="26"/>
+          <w:szCs w:val="26"/>
+          <w:lang w:val="fr-FR"/>
+        </w:rPr>
+        <w:t xml:space="preserve"> et plus, c’est 4 élèves qui apparaissent par </w:t>
+      </w:r>
+      <w:r>
+        <w:rPr>
+          <w:sz w:val="26"/>
+          <w:szCs w:val="26"/>
+        </w:rPr>
+        <w:t>spawn</w:t>
+      </w:r>
+      <w:r>
+        <w:rPr>
+          <w:sz w:val="26"/>
+          <w:szCs w:val="26"/>
+          <w:lang w:val="fr-FR"/>
+        </w:rPr>
+        <w:t xml:space="preserve">. Le type d’élève qui apparait est aléatoire. </w:t>
       </w:r>
     </w:p>
     <w:p>
@@ -7096,6 +7229,14 @@
         </w:rPr>
         <w:t> : ils sont les élèves les plus simples à battre. Ils possèdent 1 point d’action et 1 seul point de vie.</w:t>
       </w:r>
+      <w:r>
+        <w:rPr>
+          <w:sz w:val="26"/>
+          <w:szCs w:val="26"/>
+          <w:lang w:val="fr-FR"/>
+        </w:rPr>
+        <w:t xml:space="preserve"> 45% de chance d’apparition.</w:t>
+      </w:r>
     </w:p>
     <w:p>
       <w:pPr>
@@ -7118,7 +7259,7 @@
           <w:szCs w:val="26"/>
           <w:lang w:val="fr-FR"/>
         </w:rPr>
-        <w:t>Les élèves TC BDS</w:t>
+        <w:t>Les élèves BDS</w:t>
       </w:r>
       <w:r>
         <w:rPr>
@@ -7135,6 +7276,14 @@
           <w:lang w:val="fr-FR"/>
         </w:rPr>
         <w:t xml:space="preserve"> et seulement s’ils ne se sont pas déplacés.</w:t>
+      </w:r>
+      <w:r>
+        <w:rPr>
+          <w:sz w:val="26"/>
+          <w:szCs w:val="26"/>
+          <w:lang w:val="fr-FR"/>
+        </w:rPr>
+        <w:t xml:space="preserve"> 25% de chance d’apparition.</w:t>
       </w:r>
     </w:p>
     <w:p>
@@ -7200,6 +7349,32 @@
         </w:rPr>
         <w:t xml:space="preserve"> n’ont pas leurs UV présélectionnés, ils demandent donc plus de travail pour s’en débarrasser qu’avec un élève sortant du TC.</w:t>
       </w:r>
+      <w:r>
+        <w:rPr>
+          <w:sz w:val="26"/>
+          <w:szCs w:val="26"/>
+          <w:lang w:val="fr-FR"/>
+        </w:rPr>
+        <w:t xml:space="preserve"> 25% de chance d’</w:t>
+      </w:r>
+      <w:proofErr w:type="spellStart"/>
+      <w:r>
+        <w:rPr>
+          <w:sz w:val="26"/>
+          <w:szCs w:val="26"/>
+          <w:lang w:val="fr-FR"/>
+        </w:rPr>
+        <w:t>appartion</w:t>
+      </w:r>
+      <w:proofErr w:type="spellEnd"/>
+      <w:r>
+        <w:rPr>
+          <w:sz w:val="26"/>
+          <w:szCs w:val="26"/>
+          <w:lang w:val="fr-FR"/>
+        </w:rPr>
+        <w:t>.</w:t>
+      </w:r>
     </w:p>
     <w:p>
       <w:pPr>
@@ -7246,7 +7421,25 @@
           <w:szCs w:val="26"/>
           <w:lang w:val="fr-FR"/>
         </w:rPr>
-        <w:t>Ils peuvent être vaincus uniquement en utilisant l’arme dictionnaire français-anglais.</w:t>
+        <w:t xml:space="preserve">Ils peuvent être vaincus uniquement en utilisant l’arme </w:t>
+      </w:r>
+      <w:bookmarkStart w:id="14" w:name="_GoBack"/>
+      <w:bookmarkEnd w:id="14"/>
+      <w:r>
+        <w:rPr>
+          <w:sz w:val="26"/>
+          <w:szCs w:val="26"/>
+          <w:lang w:val="fr-FR"/>
+        </w:rPr>
+        <w:t>dictionnaire français-anglais.</w:t>
+      </w:r>
+      <w:r>
+        <w:rPr>
+          <w:sz w:val="26"/>
+          <w:szCs w:val="26"/>
+          <w:lang w:val="fr-FR"/>
+        </w:rPr>
+        <w:t xml:space="preserve"> 5% de chance d’apparition.</w:t>
       </w:r>
     </w:p>
     <w:p>
@@ -7298,6 +7491,7 @@
           <w:szCs w:val="26"/>
           <w:lang w:val="fr-FR"/>
         </w:rPr>
+        <w:lastRenderedPageBreak/>
         <w:t xml:space="preserve">Se déplacer : </w:t>
       </w:r>
       <w:r>
@@ -7306,16 +7500,7 @@
           <w:szCs w:val="26"/>
           <w:lang w:val="fr-FR"/>
         </w:rPr>
-        <w:t xml:space="preserve">Les élèves se déplacent en direction d’un professeur s’ils en voient un. Sinon ils se déplacent en direction de la case possédant le plus de bruit. S’il </w:t>
-      </w:r>
-      <w:r>
-        <w:rPr>
-          <w:sz w:val="26"/>
-          <w:szCs w:val="26"/>
-          <w:lang w:val="fr-FR"/>
-        </w:rPr>
-        <w:lastRenderedPageBreak/>
-        <w:t xml:space="preserve">n’y a aucun professeur en vue et aucun bruit sur le plateau, alors les élèves sont statiques. </w:t>
+        <w:t xml:space="preserve">Les élèves se déplacent en direction d’un professeur s’ils en voient un. Sinon ils se déplacent en direction de la case possédant le plus de bruit. S’il n’y a aucun professeur en vue et aucun bruit sur le plateau, alors les élèves sont statiques. </w:t>
       </w:r>
       <w:r>
         <w:rPr>
@@ -7449,7 +7634,7 @@
           <w:lang w:val="fr-FR"/>
         </w:rPr>
       </w:pPr>
-      <w:bookmarkStart w:id="14" w:name="_Toc533286406"/>
+      <w:bookmarkStart w:id="15" w:name="_Toc533286406"/>
       <w:r>
         <w:rPr>
           <w:lang w:val="fr-FR"/>
@@ -7457,7 +7642,7 @@
         <w:lastRenderedPageBreak/>
         <w:t>Le Plateau</w:t>
       </w:r>
-      <w:bookmarkEnd w:id="14"/>
+      <w:bookmarkEnd w:id="15"/>
     </w:p>
     <w:p>
       <w:pPr>
@@ -7632,14 +7817,14 @@
           <w:lang w:val="fr-FR"/>
         </w:rPr>
       </w:pPr>
-      <w:bookmarkStart w:id="15" w:name="_Toc533286407"/>
+      <w:bookmarkStart w:id="16" w:name="_Toc533286407"/>
       <w:r>
         <w:rPr>
           <w:lang w:val="fr-FR"/>
         </w:rPr>
         <w:t>Les Cases</w:t>
       </w:r>
-      <w:bookmarkEnd w:id="15"/>
+      <w:bookmarkEnd w:id="16"/>
     </w:p>
     <w:p>
       <w:pPr>
@@ -7928,8 +8113,6 @@
         </w:rPr>
         <w:t>(Boolean) : indique si la pièce peut être fouillée par un professeur.</w:t>
       </w:r>
-      <w:bookmarkStart w:id="16" w:name="_GoBack"/>
-      <w:bookmarkEnd w:id="16"/>
     </w:p>
     <w:p>
       <w:pPr>
@@ -10217,7 +10400,7 @@
 </file>
 
 <file path=customXml/itemProps1.xml><?xml version="1.0" encoding="utf-8"?>
-<ds:datastoreItem xmlns:ds="http://schemas.openxmlformats.org/officeDocument/2006/customXml" ds:itemID="{3217D306-87F3-4C4D-8E0B-E10212E9DBF1}">
+<ds:datastoreItem xmlns:ds="http://schemas.openxmlformats.org/officeDocument/2006/customXml" ds:itemID="{B8162178-EEE4-4418-B133-AF6D566A6DB8}">
   <ds:schemaRefs>
     <ds:schemaRef ds:uri="http://schemas.openxmlformats.org/officeDocument/2006/bibliography"/>
   </ds:schemaRefs>

</xml_diff>

<commit_message>
debut de la galere avec attaquer et student
</commit_message>
<xml_diff>
--- a/Rapport.docx
+++ b/Rapport.docx
@@ -5253,10 +5253,7 @@
         <w:t xml:space="preserve"> </w:t>
       </w:r>
     </w:p>
-    <w:p>
-      <w:bookmarkStart w:id="11" w:name="_GoBack"/>
-      <w:bookmarkEnd w:id="11"/>
-    </w:p>
+    <w:p/>
     <w:p>
       <w:pPr>
         <w:jc w:val="both"/>
@@ -5540,13 +5537,13 @@
       <w:pPr>
         <w:pStyle w:val="Titre2"/>
       </w:pPr>
-      <w:bookmarkStart w:id="12" w:name="_Toc533286404"/>
+      <w:bookmarkStart w:id="11" w:name="_Toc533286404"/>
       <w:r>
         <w:lastRenderedPageBreak/>
         <w:t>Les professeurs</w:t>
       </w:r>
       <w:bookmarkEnd w:id="9"/>
-      <w:bookmarkEnd w:id="12"/>
+      <w:bookmarkEnd w:id="11"/>
     </w:p>
     <w:p>
       <w:pPr>
@@ -5912,61 +5909,6 @@
     </w:p>
     <w:p>
       <w:pPr>
-        <w:ind w:left="360"/>
-        <w:jc w:val="both"/>
-        <w:rPr>
-          <w:sz w:val="26"/>
-          <w:szCs w:val="26"/>
-          <w:lang w:val="fr-FR"/>
-        </w:rPr>
-      </w:pPr>
-    </w:p>
-    <w:p>
-      <w:pPr>
-        <w:jc w:val="both"/>
-        <w:rPr>
-          <w:sz w:val="26"/>
-          <w:szCs w:val="26"/>
-          <w:lang w:val="fr-FR"/>
-        </w:rPr>
-      </w:pPr>
-    </w:p>
-    <w:p>
-      <w:pPr>
-        <w:jc w:val="both"/>
-        <w:rPr>
-          <w:sz w:val="26"/>
-          <w:szCs w:val="26"/>
-          <w:lang w:val="fr-FR"/>
-        </w:rPr>
-      </w:pPr>
-      <w:r>
-        <w:rPr>
-          <w:sz w:val="26"/>
-          <w:szCs w:val="26"/>
-          <w:lang w:val="fr-FR"/>
-        </w:rPr>
-        <w:t>Les professeurs peuvent effectuer lors de leur tour</w:t>
-      </w:r>
-      <w:r>
-        <w:rPr>
-          <w:sz w:val="26"/>
-          <w:szCs w:val="26"/>
-          <w:lang w:val="fr-FR"/>
-        </w:rPr>
-        <w:t xml:space="preserve"> les actions su</w:t>
-      </w:r>
-      <w:r>
-        <w:rPr>
-          <w:sz w:val="26"/>
-          <w:szCs w:val="26"/>
-          <w:lang w:val="fr-FR"/>
-        </w:rPr>
-        <w:t>ivantes :</w:t>
-      </w:r>
-    </w:p>
-    <w:p>
-      <w:pPr>
         <w:pStyle w:val="Paragraphedeliste"/>
         <w:numPr>
           <w:ilvl w:val="0"/>
@@ -5986,31 +5928,61 @@
           <w:szCs w:val="26"/>
           <w:lang w:val="fr-FR"/>
         </w:rPr>
-        <w:t>Attaquer un élève</w:t>
-      </w:r>
-      <w:r>
-        <w:rPr>
-          <w:sz w:val="26"/>
-          <w:szCs w:val="26"/>
-          <w:lang w:val="fr-FR"/>
-        </w:rPr>
-        <w:t xml:space="preserve"> avec une arme. Coûte un point d’action à l’utilisation.</w:t>
-      </w:r>
-      <w:r>
-        <w:rPr>
-          <w:sz w:val="26"/>
-          <w:szCs w:val="26"/>
-          <w:lang w:val="fr-FR"/>
-        </w:rPr>
-        <w:t xml:space="preserve"> </w:t>
-      </w:r>
-      <w:r>
-        <w:rPr>
-          <w:sz w:val="26"/>
-          <w:szCs w:val="26"/>
-          <w:lang w:val="fr-FR"/>
-        </w:rPr>
-        <w:t>Cela fait du bruit ou non en fonction de l’arme.</w:t>
+        <w:t xml:space="preserve">A toujours son pouvoir </w:t>
+      </w:r>
+      <w:r>
+        <w:rPr>
+          <w:sz w:val="26"/>
+          <w:szCs w:val="26"/>
+          <w:lang w:val="fr-FR"/>
+        </w:rPr>
+        <w:t>(Boolean) : indique si le joueur a utilisé son pouvoir dans ce tour. Est remis à la valeur vraie à chaque début de tour. N’est pas accessible par le joueur.</w:t>
+      </w:r>
+      <w:bookmarkStart w:id="12" w:name="_GoBack"/>
+      <w:bookmarkEnd w:id="12"/>
+    </w:p>
+    <w:p>
+      <w:pPr>
+        <w:jc w:val="both"/>
+        <w:rPr>
+          <w:sz w:val="26"/>
+          <w:szCs w:val="26"/>
+          <w:lang w:val="fr-FR"/>
+        </w:rPr>
+      </w:pPr>
+    </w:p>
+    <w:p>
+      <w:pPr>
+        <w:jc w:val="both"/>
+        <w:rPr>
+          <w:sz w:val="26"/>
+          <w:szCs w:val="26"/>
+          <w:lang w:val="fr-FR"/>
+        </w:rPr>
+      </w:pPr>
+      <w:r>
+        <w:rPr>
+          <w:sz w:val="26"/>
+          <w:szCs w:val="26"/>
+          <w:lang w:val="fr-FR"/>
+        </w:rPr>
+        <w:t>Les professeurs peuvent effectuer lors de leur tour</w:t>
+      </w:r>
+      <w:r>
+        <w:rPr>
+          <w:sz w:val="26"/>
+          <w:szCs w:val="26"/>
+          <w:lang w:val="fr-FR"/>
+        </w:rPr>
+        <w:t xml:space="preserve"> les actions su</w:t>
+      </w:r>
+      <w:r>
+        <w:rPr>
+          <w:sz w:val="26"/>
+          <w:szCs w:val="26"/>
+          <w:lang w:val="fr-FR"/>
+        </w:rPr>
+        <w:t>ivantes :</w:t>
       </w:r>
     </w:p>
     <w:p>
@@ -6034,73 +6006,31 @@
           <w:szCs w:val="26"/>
           <w:lang w:val="fr-FR"/>
         </w:rPr>
-        <w:t>Fouiller la pièce</w:t>
-      </w:r>
-      <w:r>
-        <w:rPr>
-          <w:sz w:val="26"/>
-          <w:szCs w:val="26"/>
-          <w:lang w:val="fr-FR"/>
-        </w:rPr>
-        <w:t xml:space="preserve"> pour obtenir un item. Le professeur obtient ainsi un item aléatoirement. </w:t>
-      </w:r>
-      <w:r>
-        <w:rPr>
-          <w:sz w:val="26"/>
-          <w:szCs w:val="26"/>
-          <w:lang w:val="fr-FR"/>
-        </w:rPr>
-        <w:t xml:space="preserve">Seules </w:t>
-      </w:r>
-      <w:r>
-        <w:rPr>
-          <w:sz w:val="26"/>
-          <w:szCs w:val="26"/>
-          <w:lang w:val="fr-FR"/>
-        </w:rPr>
-        <w:t>les pièces dans une salle fermée sont fouillables</w:t>
-      </w:r>
-      <w:r>
-        <w:rPr>
-          <w:sz w:val="26"/>
-          <w:szCs w:val="26"/>
-          <w:lang w:val="fr-FR"/>
-        </w:rPr>
-        <w:t xml:space="preserve">. </w:t>
-      </w:r>
-      <w:r>
-        <w:rPr>
-          <w:sz w:val="26"/>
-          <w:szCs w:val="26"/>
-          <w:lang w:val="fr-FR"/>
-        </w:rPr>
-        <w:t xml:space="preserve">Une pièce est fouillable une seule fois. Le professeur ne peut pas obtenir des armes augmentées en fouillant une pièce. Si le professeur possède deux objets pouvant fusionner pour améliorer une arme, alors cela </w:t>
-      </w:r>
-      <w:proofErr w:type="gramStart"/>
-      <w:r>
-        <w:rPr>
-          <w:sz w:val="26"/>
-          <w:szCs w:val="26"/>
-          <w:lang w:val="fr-FR"/>
-        </w:rPr>
-        <w:t>ce</w:t>
-      </w:r>
-      <w:proofErr w:type="gramEnd"/>
-      <w:r>
-        <w:rPr>
-          <w:sz w:val="26"/>
-          <w:szCs w:val="26"/>
-          <w:lang w:val="fr-FR"/>
-        </w:rPr>
-        <w:t xml:space="preserve"> fait automatiquement. </w:t>
-      </w:r>
-      <w:r>
-        <w:rPr>
-          <w:sz w:val="26"/>
-          <w:szCs w:val="26"/>
-          <w:lang w:val="fr-FR"/>
-        </w:rPr>
-        <w:t>Coûte un point d’action à l’utilisation.</w:t>
+        <w:t>Attaquer un élève</w:t>
+      </w:r>
+      <w:r>
+        <w:rPr>
+          <w:sz w:val="26"/>
+          <w:szCs w:val="26"/>
+          <w:lang w:val="fr-FR"/>
+        </w:rPr>
+        <w:t xml:space="preserve"> avec une arme. Coûte un point d’action à l’utilisation.</w:t>
+      </w:r>
+      <w:r>
+        <w:rPr>
+          <w:sz w:val="26"/>
+          <w:szCs w:val="26"/>
+          <w:lang w:val="fr-FR"/>
+        </w:rPr>
+        <w:t xml:space="preserve"> </w:t>
+      </w:r>
+      <w:r>
+        <w:rPr>
+          <w:sz w:val="26"/>
+          <w:szCs w:val="26"/>
+          <w:lang w:val="fr-FR"/>
+        </w:rPr>
+        <w:t>Cela fait du bruit ou non en fonction de l’arme.</w:t>
       </w:r>
     </w:p>
     <w:p>
@@ -6124,15 +6054,73 @@
           <w:szCs w:val="26"/>
           <w:lang w:val="fr-FR"/>
         </w:rPr>
-        <w:t>Ouvrir une porte</w:t>
-      </w:r>
-      <w:r>
-        <w:rPr>
-          <w:sz w:val="26"/>
-          <w:szCs w:val="26"/>
-          <w:lang w:val="fr-FR"/>
-        </w:rPr>
-        <w:t>. Réalisable uniquement si le professeur possède une arme le permettant en main. Cela fait du bruit ou non en fonction de l’arme. Coûte un point d’action à l’utilisation.</w:t>
+        <w:t>Fouiller la pièce</w:t>
+      </w:r>
+      <w:r>
+        <w:rPr>
+          <w:sz w:val="26"/>
+          <w:szCs w:val="26"/>
+          <w:lang w:val="fr-FR"/>
+        </w:rPr>
+        <w:t xml:space="preserve"> pour obtenir un item. Le professeur obtient ainsi un item aléatoirement. </w:t>
+      </w:r>
+      <w:r>
+        <w:rPr>
+          <w:sz w:val="26"/>
+          <w:szCs w:val="26"/>
+          <w:lang w:val="fr-FR"/>
+        </w:rPr>
+        <w:t xml:space="preserve">Seules </w:t>
+      </w:r>
+      <w:r>
+        <w:rPr>
+          <w:sz w:val="26"/>
+          <w:szCs w:val="26"/>
+          <w:lang w:val="fr-FR"/>
+        </w:rPr>
+        <w:t>les pièces dans une salle fermée sont fouillables</w:t>
+      </w:r>
+      <w:r>
+        <w:rPr>
+          <w:sz w:val="26"/>
+          <w:szCs w:val="26"/>
+          <w:lang w:val="fr-FR"/>
+        </w:rPr>
+        <w:t xml:space="preserve">. </w:t>
+      </w:r>
+      <w:r>
+        <w:rPr>
+          <w:sz w:val="26"/>
+          <w:szCs w:val="26"/>
+          <w:lang w:val="fr-FR"/>
+        </w:rPr>
+        <w:t xml:space="preserve">Une pièce est fouillable une seule fois. Le professeur ne peut pas obtenir des armes augmentées en fouillant une pièce. Si le professeur possède deux objets pouvant fusionner pour améliorer une arme, alors cela </w:t>
+      </w:r>
+      <w:proofErr w:type="gramStart"/>
+      <w:r>
+        <w:rPr>
+          <w:sz w:val="26"/>
+          <w:szCs w:val="26"/>
+          <w:lang w:val="fr-FR"/>
+        </w:rPr>
+        <w:t>ce</w:t>
+      </w:r>
+      <w:proofErr w:type="gramEnd"/>
+      <w:r>
+        <w:rPr>
+          <w:sz w:val="26"/>
+          <w:szCs w:val="26"/>
+          <w:lang w:val="fr-FR"/>
+        </w:rPr>
+        <w:t xml:space="preserve"> fait automatiquement. </w:t>
+      </w:r>
+      <w:r>
+        <w:rPr>
+          <w:sz w:val="26"/>
+          <w:szCs w:val="26"/>
+          <w:lang w:val="fr-FR"/>
+        </w:rPr>
+        <w:t>Coûte un point d’action à l’utilisation.</w:t>
       </w:r>
     </w:p>
     <w:p>
@@ -6156,23 +6144,15 @@
           <w:szCs w:val="26"/>
           <w:lang w:val="fr-FR"/>
         </w:rPr>
-        <w:t>Utiliser son effet spécial</w:t>
-      </w:r>
-      <w:r>
-        <w:rPr>
-          <w:sz w:val="26"/>
-          <w:szCs w:val="26"/>
-          <w:lang w:val="fr-FR"/>
-        </w:rPr>
-        <w:t>.</w:t>
-      </w:r>
-      <w:r>
-        <w:rPr>
-          <w:sz w:val="26"/>
-          <w:szCs w:val="26"/>
-          <w:lang w:val="fr-FR"/>
-        </w:rPr>
-        <w:t xml:space="preserve"> Dépend du professeur (voir plus bas).</w:t>
+        <w:t>Ouvrir une porte</w:t>
+      </w:r>
+      <w:r>
+        <w:rPr>
+          <w:sz w:val="26"/>
+          <w:szCs w:val="26"/>
+          <w:lang w:val="fr-FR"/>
+        </w:rPr>
+        <w:t>. Réalisable uniquement si le professeur possède une arme le permettant en main. Cela fait du bruit ou non en fonction de l’arme. Coûte un point d’action à l’utilisation.</w:t>
       </w:r>
     </w:p>
     <w:p>
@@ -6196,7 +6176,7 @@
           <w:szCs w:val="26"/>
           <w:lang w:val="fr-FR"/>
         </w:rPr>
-        <w:t>Vérifier l’objectif</w:t>
+        <w:t>Utiliser son effet spécial</w:t>
       </w:r>
       <w:r>
         <w:rPr>
@@ -6212,15 +6192,7 @@
           <w:szCs w:val="26"/>
           <w:lang w:val="fr-FR"/>
         </w:rPr>
-        <w:t xml:space="preserve"> </w:t>
-      </w:r>
-      <w:r>
-        <w:rPr>
-          <w:sz w:val="26"/>
-          <w:szCs w:val="26"/>
-          <w:lang w:val="fr-FR"/>
-        </w:rPr>
-        <w:t>Ouvre la porte menant à la sortie si succès. Coûte un point d’action à l’utilisation. Rajoute 5 niveau au professeur et fait disparaitre l’objectif de la carte.</w:t>
+        <w:t xml:space="preserve"> Dépend du professeur (voir plus bas).</w:t>
       </w:r>
     </w:p>
     <w:p>
@@ -6244,15 +6216,31 @@
           <w:szCs w:val="26"/>
           <w:lang w:val="fr-FR"/>
         </w:rPr>
-        <w:t xml:space="preserve">Se déplacer. </w:t>
-      </w:r>
-      <w:r>
-        <w:rPr>
-          <w:sz w:val="26"/>
-          <w:szCs w:val="26"/>
-          <w:lang w:val="fr-FR"/>
-        </w:rPr>
-        <w:t>Permet d’aller dans une case adjacente si les 2 cases communiquent. Coûte un point d’action à l’utilisation plus 1 point d’action pour chaque élève présent sur la case.</w:t>
+        <w:t>Vérifier l’objectif</w:t>
+      </w:r>
+      <w:r>
+        <w:rPr>
+          <w:sz w:val="26"/>
+          <w:szCs w:val="26"/>
+          <w:lang w:val="fr-FR"/>
+        </w:rPr>
+        <w:t>.</w:t>
+      </w:r>
+      <w:r>
+        <w:rPr>
+          <w:sz w:val="26"/>
+          <w:szCs w:val="26"/>
+          <w:lang w:val="fr-FR"/>
+        </w:rPr>
+        <w:t xml:space="preserve"> </w:t>
+      </w:r>
+      <w:r>
+        <w:rPr>
+          <w:sz w:val="26"/>
+          <w:szCs w:val="26"/>
+          <w:lang w:val="fr-FR"/>
+        </w:rPr>
+        <w:t>Ouvre la porte menant à la sortie si succès. Coûte un point d’action à l’utilisation. Rajoute 5 niveau au professeur et fait disparaitre l’objectif de la carte.</w:t>
       </w:r>
     </w:p>
     <w:p>
@@ -6277,15 +6265,15 @@
           <w:lang w:val="fr-FR"/>
         </w:rPr>
         <w:lastRenderedPageBreak/>
-        <w:t>Changer l’ordre de son inventaire.</w:t>
-      </w:r>
-      <w:r>
-        <w:rPr>
-          <w:sz w:val="26"/>
-          <w:szCs w:val="26"/>
-          <w:lang w:val="fr-FR"/>
-        </w:rPr>
-        <w:t xml:space="preserve"> Permet d’inverser la place dans l’inventaire de deux items car seules les armes en position 1 et 2 peuvent servir à attaquer. Coûte un point d’action à l’utilisation.</w:t>
+        <w:t xml:space="preserve">Se déplacer. </w:t>
+      </w:r>
+      <w:r>
+        <w:rPr>
+          <w:sz w:val="26"/>
+          <w:szCs w:val="26"/>
+          <w:lang w:val="fr-FR"/>
+        </w:rPr>
+        <w:t>Permet d’aller dans une case adjacente si les 2 cases communiquent. Coûte un point d’action à l’utilisation plus 1 point d’action pour chaque élève présent sur la case.</w:t>
       </w:r>
     </w:p>
     <w:p>
@@ -6309,110 +6297,15 @@
           <w:szCs w:val="26"/>
           <w:lang w:val="fr-FR"/>
         </w:rPr>
-        <w:t xml:space="preserve">Jeter un </w:t>
-      </w:r>
-      <w:r>
-        <w:rPr>
-          <w:b/>
-          <w:sz w:val="26"/>
-          <w:szCs w:val="26"/>
-          <w:lang w:val="fr-FR"/>
-        </w:rPr>
-        <w:t>item.</w:t>
-      </w:r>
-      <w:r>
-        <w:rPr>
-          <w:sz w:val="26"/>
-          <w:szCs w:val="26"/>
-          <w:lang w:val="fr-FR"/>
-        </w:rPr>
-        <w:t xml:space="preserve"> Permet de faire de la place dans l’inventaire pour </w:t>
-      </w:r>
-      <w:r>
-        <w:rPr>
-          <w:sz w:val="26"/>
-          <w:szCs w:val="26"/>
-          <w:lang w:val="fr-FR"/>
-        </w:rPr>
-        <w:t>pouvoir récupérer d’autre items.</w:t>
-      </w:r>
-      <w:r>
-        <w:rPr>
-          <w:sz w:val="26"/>
-          <w:szCs w:val="26"/>
-          <w:lang w:val="fr-FR"/>
-        </w:rPr>
-        <w:t xml:space="preserve"> Les items restants sont automatiquement rangés dans le but de ne pas avoir d’espace vide dans l’inventaire.</w:t>
-      </w:r>
-      <w:r>
-        <w:rPr>
-          <w:sz w:val="26"/>
-          <w:szCs w:val="26"/>
-          <w:lang w:val="fr-FR"/>
-        </w:rPr>
-        <w:t xml:space="preserve"> Ne coute pas de point d’action.</w:t>
-      </w:r>
-    </w:p>
-    <w:p>
-      <w:pPr>
-        <w:jc w:val="both"/>
-        <w:rPr>
-          <w:sz w:val="26"/>
-          <w:szCs w:val="26"/>
-          <w:lang w:val="fr-FR"/>
-        </w:rPr>
-      </w:pPr>
-    </w:p>
-    <w:p>
-      <w:pPr>
-        <w:jc w:val="both"/>
-        <w:rPr>
-          <w:sz w:val="26"/>
-          <w:szCs w:val="26"/>
-          <w:lang w:val="fr-FR"/>
-        </w:rPr>
-      </w:pPr>
-      <w:r>
-        <w:rPr>
-          <w:sz w:val="26"/>
-          <w:szCs w:val="26"/>
-          <w:lang w:val="fr-FR"/>
-        </w:rPr>
-        <w:t>Les professeurs sont aux nombres de 4 avec chacun des pouvoirs différents</w:t>
-      </w:r>
-      <w:r>
-        <w:rPr>
-          <w:sz w:val="26"/>
-          <w:szCs w:val="26"/>
-          <w:lang w:val="fr-FR"/>
-        </w:rPr>
-        <w:t>. Un</w:t>
-      </w:r>
-      <w:r>
-        <w:rPr>
-          <w:sz w:val="26"/>
-          <w:szCs w:val="26"/>
-          <w:lang w:val="fr-FR"/>
-        </w:rPr>
-        <w:t xml:space="preserve"> professeur peut utiliser son pouvoir une fois par tour, et cela ne coute pas de points d’actions.</w:t>
-      </w:r>
-    </w:p>
-    <w:p>
-      <w:pPr>
-        <w:jc w:val="both"/>
-        <w:rPr>
-          <w:sz w:val="26"/>
-          <w:szCs w:val="26"/>
-          <w:lang w:val="fr-FR"/>
-        </w:rPr>
-      </w:pPr>
-      <w:r>
-        <w:rPr>
-          <w:sz w:val="26"/>
-          <w:szCs w:val="26"/>
-          <w:lang w:val="fr-FR"/>
-        </w:rPr>
-        <w:t>Liste des effets :</w:t>
+        <w:t>Changer l’ordre de son inventaire.</w:t>
+      </w:r>
+      <w:r>
+        <w:rPr>
+          <w:sz w:val="26"/>
+          <w:szCs w:val="26"/>
+          <w:lang w:val="fr-FR"/>
+        </w:rPr>
+        <w:t xml:space="preserve"> Permet d’inverser la place dans l’inventaire de deux items car seules les armes en position 1 et 2 peuvent servir à attaquer. Coûte un point d’action à l’utilisation.</w:t>
       </w:r>
     </w:p>
     <w:p>
@@ -6436,7 +6329,7 @@
           <w:szCs w:val="26"/>
           <w:lang w:val="fr-FR"/>
         </w:rPr>
-        <w:t>M</w:t>
+        <w:t xml:space="preserve">Jeter un </w:t>
       </w:r>
       <w:r>
         <w:rPr>
@@ -6445,69 +6338,109 @@
           <w:szCs w:val="26"/>
           <w:lang w:val="fr-FR"/>
         </w:rPr>
-        <w:t>.</w:t>
-      </w:r>
-      <w:r>
-        <w:rPr>
-          <w:b/>
-          <w:sz w:val="26"/>
-          <w:szCs w:val="26"/>
-          <w:lang w:val="fr-FR"/>
-        </w:rPr>
-        <w:t xml:space="preserve"> </w:t>
-      </w:r>
-      <w:proofErr w:type="spellStart"/>
-      <w:r>
-        <w:rPr>
-          <w:b/>
-          <w:sz w:val="26"/>
-          <w:szCs w:val="26"/>
-          <w:lang w:val="fr-FR"/>
-        </w:rPr>
-        <w:t>Getcher</w:t>
-      </w:r>
-      <w:proofErr w:type="spellEnd"/>
-      <w:r>
-        <w:rPr>
-          <w:sz w:val="26"/>
-          <w:szCs w:val="26"/>
-          <w:lang w:val="fr-FR"/>
-        </w:rPr>
-        <w:t> : « </w:t>
-      </w:r>
-      <w:proofErr w:type="spellStart"/>
-      <w:r>
-        <w:rPr>
-          <w:sz w:val="26"/>
-          <w:szCs w:val="26"/>
-          <w:lang w:val="fr-FR"/>
-        </w:rPr>
-        <w:t>Taunt</w:t>
-      </w:r>
-      <w:proofErr w:type="spellEnd"/>
-      <w:r>
-        <w:rPr>
-          <w:sz w:val="26"/>
-          <w:szCs w:val="26"/>
-          <w:lang w:val="fr-FR"/>
-        </w:rPr>
-        <w:t> » M. Gechter utilise sa guitare pour faire un maximum de bruit et attirer les élèves. Au prochain déplacement d’élèves, vont obligatoirement se déplacer vers la case o</w:t>
-      </w:r>
-      <w:r>
-        <w:rPr>
-          <w:sz w:val="26"/>
-          <w:szCs w:val="26"/>
-          <w:lang w:val="fr-FR"/>
-        </w:rPr>
-        <w:t>ù</w:t>
-      </w:r>
-      <w:r>
-        <w:rPr>
-          <w:sz w:val="26"/>
-          <w:szCs w:val="26"/>
-          <w:lang w:val="fr-FR"/>
-        </w:rPr>
-        <w:t xml:space="preserve"> l’effet a été activé.</w:t>
+        <w:t>item.</w:t>
+      </w:r>
+      <w:r>
+        <w:rPr>
+          <w:sz w:val="26"/>
+          <w:szCs w:val="26"/>
+          <w:lang w:val="fr-FR"/>
+        </w:rPr>
+        <w:t xml:space="preserve"> Permet de faire de la place dans l’inventaire pour </w:t>
+      </w:r>
+      <w:r>
+        <w:rPr>
+          <w:sz w:val="26"/>
+          <w:szCs w:val="26"/>
+          <w:lang w:val="fr-FR"/>
+        </w:rPr>
+        <w:t>pouvoir récupérer d’autre items.</w:t>
+      </w:r>
+      <w:r>
+        <w:rPr>
+          <w:sz w:val="26"/>
+          <w:szCs w:val="26"/>
+          <w:lang w:val="fr-FR"/>
+        </w:rPr>
+        <w:t xml:space="preserve"> Les items restants sont automatiquement rangés dans le but de ne pas avoir d’espace vide dans l’inventaire.</w:t>
+      </w:r>
+      <w:r>
+        <w:rPr>
+          <w:sz w:val="26"/>
+          <w:szCs w:val="26"/>
+          <w:lang w:val="fr-FR"/>
+        </w:rPr>
+        <w:t xml:space="preserve"> Ne coute pas de point d’action.</w:t>
+      </w:r>
+    </w:p>
+    <w:p>
+      <w:pPr>
+        <w:jc w:val="both"/>
+        <w:rPr>
+          <w:sz w:val="26"/>
+          <w:szCs w:val="26"/>
+          <w:lang w:val="fr-FR"/>
+        </w:rPr>
+      </w:pPr>
+    </w:p>
+    <w:p>
+      <w:pPr>
+        <w:jc w:val="both"/>
+        <w:rPr>
+          <w:sz w:val="26"/>
+          <w:szCs w:val="26"/>
+          <w:lang w:val="fr-FR"/>
+        </w:rPr>
+      </w:pPr>
+      <w:r>
+        <w:rPr>
+          <w:sz w:val="26"/>
+          <w:szCs w:val="26"/>
+          <w:lang w:val="fr-FR"/>
+        </w:rPr>
+        <w:t>Les professeurs sont aux nombres de 4 avec chacun des pouvoirs différents</w:t>
+      </w:r>
+      <w:r>
+        <w:rPr>
+          <w:sz w:val="26"/>
+          <w:szCs w:val="26"/>
+          <w:lang w:val="fr-FR"/>
+        </w:rPr>
+        <w:t xml:space="preserve">. </w:t>
+      </w:r>
+      <w:r>
+        <w:rPr>
+          <w:sz w:val="26"/>
+          <w:szCs w:val="26"/>
+          <w:lang w:val="fr-FR"/>
+        </w:rPr>
+        <w:t xml:space="preserve">L’activation de l’effet </w:t>
+      </w:r>
+      <w:r>
+        <w:rPr>
+          <w:sz w:val="26"/>
+          <w:szCs w:val="26"/>
+          <w:lang w:val="fr-FR"/>
+        </w:rPr>
+        <w:t>ne coute pas de points d’actions.</w:t>
+      </w:r>
+    </w:p>
+    <w:p>
+      <w:pPr>
+        <w:jc w:val="both"/>
+        <w:rPr>
+          <w:sz w:val="26"/>
+          <w:szCs w:val="26"/>
+          <w:lang w:val="fr-FR"/>
+        </w:rPr>
+      </w:pPr>
+      <w:r>
+        <w:rPr>
+          <w:sz w:val="26"/>
+          <w:szCs w:val="26"/>
+          <w:lang w:val="fr-FR"/>
+        </w:rPr>
+        <w:t>Liste des effets :</w:t>
       </w:r>
     </w:p>
     <w:p>
@@ -6549,23 +6482,68 @@
           <w:szCs w:val="26"/>
           <w:lang w:val="fr-FR"/>
         </w:rPr>
-        <w:t xml:space="preserve"> Lacaille</w:t>
-      </w:r>
-      <w:r>
-        <w:rPr>
-          <w:sz w:val="26"/>
-          <w:szCs w:val="26"/>
-          <w:lang w:val="fr-FR"/>
-        </w:rPr>
-        <w:t> : « Disparition »</w:t>
-      </w:r>
-      <w:r>
-        <w:rPr>
-          <w:sz w:val="26"/>
-          <w:szCs w:val="26"/>
-          <w:lang w:val="fr-FR"/>
-        </w:rPr>
-        <w:t> : sortir d’une case sur laquelle se situe un ou des élèves coute deux points d’actions en moins que nécessaire. Par exemple, sortir d’une case avec un élève coute un point d’action (juste le point pour le déplacement + 0 a lieu de 1) et sortir d’une case avec 4 élèves en coute seulement 3 (le point de déplacement + 2 au lieu de 4). Cet effet est automatique et n’a pas besoin d’être activé.</w:t>
+        <w:t xml:space="preserve"> </w:t>
+      </w:r>
+      <w:proofErr w:type="spellStart"/>
+      <w:r>
+        <w:rPr>
+          <w:b/>
+          <w:sz w:val="26"/>
+          <w:szCs w:val="26"/>
+          <w:lang w:val="fr-FR"/>
+        </w:rPr>
+        <w:t>Getcher</w:t>
+      </w:r>
+      <w:proofErr w:type="spellEnd"/>
+      <w:r>
+        <w:rPr>
+          <w:sz w:val="26"/>
+          <w:szCs w:val="26"/>
+          <w:lang w:val="fr-FR"/>
+        </w:rPr>
+        <w:t> : « </w:t>
+      </w:r>
+      <w:proofErr w:type="spellStart"/>
+      <w:r>
+        <w:rPr>
+          <w:sz w:val="26"/>
+          <w:szCs w:val="26"/>
+          <w:lang w:val="fr-FR"/>
+        </w:rPr>
+        <w:t>Taunt</w:t>
+      </w:r>
+      <w:proofErr w:type="spellEnd"/>
+      <w:r>
+        <w:rPr>
+          <w:sz w:val="26"/>
+          <w:szCs w:val="26"/>
+          <w:lang w:val="fr-FR"/>
+        </w:rPr>
+        <w:t> » M. Gechter utilise sa guitare pour faire un maximum de bruit et attirer les élèves. Au prochain déplacement d’élèves, vont obligatoirement se déplacer vers la case o</w:t>
+      </w:r>
+      <w:r>
+        <w:rPr>
+          <w:sz w:val="26"/>
+          <w:szCs w:val="26"/>
+          <w:lang w:val="fr-FR"/>
+        </w:rPr>
+        <w:t>ù</w:t>
+      </w:r>
+      <w:r>
+        <w:rPr>
+          <w:sz w:val="26"/>
+          <w:szCs w:val="26"/>
+          <w:lang w:val="fr-FR"/>
+        </w:rPr>
+        <w:t xml:space="preserve"> l’effet a été activé.</w:t>
+      </w:r>
+      <w:r>
+        <w:rPr>
+          <w:sz w:val="26"/>
+          <w:szCs w:val="26"/>
+          <w:lang w:val="fr-FR"/>
+        </w:rPr>
+        <w:t xml:space="preserve"> Utilisable une fois par tour.</w:t>
       </w:r>
     </w:p>
     <w:p>
@@ -6607,59 +6585,23 @@
           <w:szCs w:val="26"/>
           <w:lang w:val="fr-FR"/>
         </w:rPr>
-        <w:t xml:space="preserve"> Fles</w:t>
-      </w:r>
-      <w:r>
-        <w:rPr>
-          <w:b/>
-          <w:sz w:val="26"/>
-          <w:szCs w:val="26"/>
-          <w:lang w:val="fr-FR"/>
-        </w:rPr>
-        <w:t>c</w:t>
-      </w:r>
-      <w:r>
-        <w:rPr>
-          <w:b/>
-          <w:sz w:val="26"/>
-          <w:szCs w:val="26"/>
-          <w:lang w:val="fr-FR"/>
-        </w:rPr>
-        <w:t>h</w:t>
-      </w:r>
-      <w:r>
-        <w:rPr>
-          <w:sz w:val="26"/>
-          <w:szCs w:val="26"/>
-          <w:lang w:val="fr-FR"/>
-        </w:rPr>
-        <w:t xml:space="preserve"> : « Silence » les attaques de M. </w:t>
-      </w:r>
-      <w:proofErr w:type="spellStart"/>
-      <w:r>
-        <w:rPr>
-          <w:sz w:val="26"/>
-          <w:szCs w:val="26"/>
-          <w:lang w:val="fr-FR"/>
-        </w:rPr>
-        <w:t>Flesh</w:t>
-      </w:r>
-      <w:proofErr w:type="spellEnd"/>
-      <w:r>
-        <w:rPr>
-          <w:sz w:val="26"/>
-          <w:szCs w:val="26"/>
-          <w:lang w:val="fr-FR"/>
-        </w:rPr>
-        <w:t xml:space="preserve"> ne font aucun bruit.</w:t>
-      </w:r>
-      <w:r>
-        <w:rPr>
-          <w:sz w:val="26"/>
-          <w:szCs w:val="26"/>
-          <w:lang w:val="fr-FR"/>
-        </w:rPr>
-        <w:t xml:space="preserve"> Cet effet est automatique et n’a pas besoin d’être activé.</w:t>
+        <w:t xml:space="preserve"> Lacaille</w:t>
+      </w:r>
+      <w:r>
+        <w:rPr>
+          <w:sz w:val="26"/>
+          <w:szCs w:val="26"/>
+          <w:lang w:val="fr-FR"/>
+        </w:rPr>
+        <w:t> : « Disparition »</w:t>
+      </w:r>
+      <w:r>
+        <w:rPr>
+          <w:sz w:val="26"/>
+          <w:szCs w:val="26"/>
+          <w:lang w:val="fr-FR"/>
+        </w:rPr>
+        <w:t> : sortir d’une case sur laquelle se situe un ou des élèves coute deux points d’actions en moins que nécessaire. Par exemple, sortir d’une case avec un élève coute un point d’action (juste le point pour le déplacement + 0 a lieu de 1) et sortir d’une case avec 4 élèves en coute seulement 3 (le point de déplacement + 2 au lieu de 4). Cet effet est automatique et n’a pas besoin d’être activé.</w:t>
       </w:r>
     </w:p>
     <w:p>
@@ -6701,6 +6643,100 @@
           <w:szCs w:val="26"/>
           <w:lang w:val="fr-FR"/>
         </w:rPr>
+        <w:t xml:space="preserve"> Fles</w:t>
+      </w:r>
+      <w:r>
+        <w:rPr>
+          <w:b/>
+          <w:sz w:val="26"/>
+          <w:szCs w:val="26"/>
+          <w:lang w:val="fr-FR"/>
+        </w:rPr>
+        <w:t>c</w:t>
+      </w:r>
+      <w:r>
+        <w:rPr>
+          <w:b/>
+          <w:sz w:val="26"/>
+          <w:szCs w:val="26"/>
+          <w:lang w:val="fr-FR"/>
+        </w:rPr>
+        <w:t>h</w:t>
+      </w:r>
+      <w:r>
+        <w:rPr>
+          <w:sz w:val="26"/>
+          <w:szCs w:val="26"/>
+          <w:lang w:val="fr-FR"/>
+        </w:rPr>
+        <w:t xml:space="preserve"> : « Silence » les attaques de M. </w:t>
+      </w:r>
+      <w:proofErr w:type="spellStart"/>
+      <w:r>
+        <w:rPr>
+          <w:sz w:val="26"/>
+          <w:szCs w:val="26"/>
+          <w:lang w:val="fr-FR"/>
+        </w:rPr>
+        <w:t>Flesh</w:t>
+      </w:r>
+      <w:proofErr w:type="spellEnd"/>
+      <w:r>
+        <w:rPr>
+          <w:sz w:val="26"/>
+          <w:szCs w:val="26"/>
+          <w:lang w:val="fr-FR"/>
+        </w:rPr>
+        <w:t xml:space="preserve"> ne font aucun bruit.</w:t>
+      </w:r>
+      <w:r>
+        <w:rPr>
+          <w:sz w:val="26"/>
+          <w:szCs w:val="26"/>
+          <w:lang w:val="fr-FR"/>
+        </w:rPr>
+        <w:t xml:space="preserve"> Cet effet est automatique et n’a pas besoin d’être activé.</w:t>
+      </w:r>
+    </w:p>
+    <w:p>
+      <w:pPr>
+        <w:pStyle w:val="Paragraphedeliste"/>
+        <w:numPr>
+          <w:ilvl w:val="0"/>
+          <w:numId w:val="2"/>
+        </w:numPr>
+        <w:jc w:val="both"/>
+        <w:rPr>
+          <w:sz w:val="26"/>
+          <w:szCs w:val="26"/>
+          <w:lang w:val="fr-FR"/>
+        </w:rPr>
+      </w:pPr>
+      <w:r>
+        <w:rPr>
+          <w:b/>
+          <w:sz w:val="26"/>
+          <w:szCs w:val="26"/>
+          <w:lang w:val="fr-FR"/>
+        </w:rPr>
+        <w:t>M</w:t>
+      </w:r>
+      <w:r>
+        <w:rPr>
+          <w:b/>
+          <w:sz w:val="26"/>
+          <w:szCs w:val="26"/>
+          <w:lang w:val="fr-FR"/>
+        </w:rPr>
+        <w:t>.</w:t>
+      </w:r>
+      <w:r>
+        <w:rPr>
+          <w:b/>
+          <w:sz w:val="26"/>
+          <w:szCs w:val="26"/>
+          <w:lang w:val="fr-FR"/>
+        </w:rPr>
         <w:t xml:space="preserve"> Zullo</w:t>
       </w:r>
       <w:r>
@@ -6717,7 +6753,49 @@
           <w:szCs w:val="26"/>
           <w:lang w:val="fr-FR"/>
         </w:rPr>
-        <w:t xml:space="preserve"> L’effet spécial ne peut pas échouer.</w:t>
+        <w:t xml:space="preserve"> </w:t>
+      </w:r>
+      <w:r>
+        <w:rPr>
+          <w:sz w:val="26"/>
+          <w:szCs w:val="26"/>
+          <w:lang w:val="fr-FR"/>
+        </w:rPr>
+        <w:t xml:space="preserve">L’élève est choisi aléatoirement dans les élèves étant sur la même case que M. </w:t>
+      </w:r>
+      <w:proofErr w:type="spellStart"/>
+      <w:r>
+        <w:rPr>
+          <w:sz w:val="26"/>
+          <w:szCs w:val="26"/>
+          <w:lang w:val="fr-FR"/>
+        </w:rPr>
+        <w:t>Zullo</w:t>
+      </w:r>
+      <w:proofErr w:type="spellEnd"/>
+      <w:r>
+        <w:rPr>
+          <w:sz w:val="26"/>
+          <w:szCs w:val="26"/>
+          <w:lang w:val="fr-FR"/>
+        </w:rPr>
+        <w:t xml:space="preserve">. </w:t>
+      </w:r>
+      <w:r>
+        <w:rPr>
+          <w:sz w:val="26"/>
+          <w:szCs w:val="26"/>
+          <w:lang w:val="fr-FR"/>
+        </w:rPr>
+        <w:t>L’effet spécial ne peut pas échouer.</w:t>
+      </w:r>
+      <w:r>
+        <w:rPr>
+          <w:sz w:val="26"/>
+          <w:szCs w:val="26"/>
+          <w:lang w:val="fr-FR"/>
+        </w:rPr>
+        <w:t xml:space="preserve"> Utilisable une fois par tour.</w:t>
       </w:r>
     </w:p>
     <w:p>
@@ -10454,7 +10532,7 @@
 </file>
 
 <file path=customXml/itemProps1.xml><?xml version="1.0" encoding="utf-8"?>
-<ds:datastoreItem xmlns:ds="http://schemas.openxmlformats.org/officeDocument/2006/customXml" ds:itemID="{EBFEACC1-B131-4E8A-9AB8-E5C579A659F0}">
+<ds:datastoreItem xmlns:ds="http://schemas.openxmlformats.org/officeDocument/2006/customXml" ds:itemID="{CA3939A1-1B69-4A2D-8190-C0FC158D80C8}">
   <ds:schemaRefs>
     <ds:schemaRef ds:uri="http://schemas.openxmlformats.org/officeDocument/2006/bibliography"/>
   </ds:schemaRefs>

</xml_diff>